<commit_message>
Basic running of classifier
Added number of location mentions and number of disaster word mentions.
</commit_message>
<xml_diff>
--- a/rough report.docx
+++ b/rough report.docx
@@ -9,6 +9,22 @@
       <w:r>
         <w:t>, bag of words =/ n-grams</w:t>
       </w:r>
+      <w:r>
+        <w:t>.</w:t>
+      </w:r>
+    </w:p>
+    <w:p>
+      <w:hyperlink r:id="rId5" w:history="1">
+        <w:r>
+          <w:rPr>
+            <w:rStyle w:val="Hyperlink"/>
+          </w:rPr>
+          <w:t>https://simplemaps.com/data/world-cities</w:t>
+        </w:r>
+      </w:hyperlink>
+      <w:r>
+        <w:t xml:space="preserve"> -&gt; city names</w:t>
+      </w:r>
     </w:p>
     <w:p>
       <w:pPr>
@@ -91,27 +107,21 @@
       <w:r>
         <w:t xml:space="preserve"> only going to be using the following information to train the machine learning algorithm: </w:t>
       </w:r>
-      <w:proofErr w:type="spellStart"/>
       <w:r>
         <w:t>tweetId</w:t>
       </w:r>
-      <w:proofErr w:type="spellEnd"/>
       <w:r>
         <w:t xml:space="preserve">, </w:t>
       </w:r>
-      <w:proofErr w:type="spellStart"/>
       <w:r>
         <w:t>tweetText</w:t>
       </w:r>
-      <w:proofErr w:type="spellEnd"/>
       <w:r>
         <w:t xml:space="preserve">, </w:t>
       </w:r>
-      <w:proofErr w:type="spellStart"/>
       <w:r>
         <w:t>userId</w:t>
       </w:r>
-      <w:proofErr w:type="spellEnd"/>
       <w:r>
         <w:t>,</w:t>
       </w:r>
@@ -173,29 +183,13 @@
         <w:t xml:space="preserve"> </w:t>
       </w:r>
       <w:r>
-        <w:t xml:space="preserve">&lt;cite&gt;, does tweet </w:t>
-      </w:r>
-      <w:proofErr w:type="gramStart"/>
-      <w:r>
-        <w:t>have !</w:t>
-      </w:r>
-      <w:proofErr w:type="gramEnd"/>
-      <w:r>
-        <w:t xml:space="preserve"> or ?</w:t>
+        <w:t>&lt;cite&gt;, does tweet have ! or ?</w:t>
       </w:r>
       <w:r>
         <w:t xml:space="preserve"> </w:t>
       </w:r>
       <w:r>
-        <w:t xml:space="preserve">&lt;cite&gt;, does tweet have a geographical </w:t>
-      </w:r>
-      <w:proofErr w:type="gramStart"/>
-      <w:r>
-        <w:t>location?&lt;</w:t>
-      </w:r>
-      <w:proofErr w:type="gramEnd"/>
-      <w:r>
-        <w:t>cite&gt;, does tweet have #words?&lt;cite&gt;,</w:t>
+        <w:t>&lt;cite&gt;, does tweet have a geographical location?&lt;cite&gt;, does tweet have #words?&lt;cite&gt;,</w:t>
       </w:r>
       <w:r>
         <w:t xml:space="preserve"> etc</w:t>
@@ -271,15 +265,7 @@
         <w:t xml:space="preserve"> on the tweet’s content via</w:t>
       </w:r>
       <w:r>
-        <w:t xml:space="preserve"> Parts of Speech tagging (POS)&lt;cite&gt;, n-grams &lt;cite&gt; </w:t>
-      </w:r>
-      <w:proofErr w:type="gramStart"/>
-      <w:r>
-        <w:t>and also</w:t>
-      </w:r>
-      <w:proofErr w:type="gramEnd"/>
-      <w:r>
-        <w:t xml:space="preserve"> Bag of Words approach&lt;cite&gt;.</w:t>
+        <w:t xml:space="preserve"> Parts of Speech tagging (POS)&lt;cite&gt;, n-grams &lt;cite&gt; and also Bag of Words approach&lt;cite&gt;.</w:t>
       </w:r>
     </w:p>
     <w:p/>
@@ -300,15 +286,7 @@
         <w:t>Features selected</w:t>
       </w:r>
       <w:r>
-        <w:t xml:space="preserve"> / </w:t>
-      </w:r>
-      <w:proofErr w:type="gramStart"/>
-      <w:r>
-        <w:t>used</w:t>
-      </w:r>
-      <w:proofErr w:type="gramEnd"/>
-      <w:r>
-        <w:t xml:space="preserve"> </w:t>
+        <w:t xml:space="preserve"> / used </w:t>
       </w:r>
     </w:p>
     <w:p>
@@ -374,15 +352,7 @@
         <w:t xml:space="preserve"> records and that</w:t>
       </w:r>
       <w:r>
-        <w:t xml:space="preserve"> not all the tweets were English. I used the </w:t>
-      </w:r>
-      <w:proofErr w:type="spellStart"/>
-      <w:r>
-        <w:t>langdetect</w:t>
-      </w:r>
-      <w:proofErr w:type="spellEnd"/>
-      <w:r>
-        <w:t xml:space="preserve"> library &lt;cite&gt; to determine what language the tweet was written in to find out. </w:t>
+        <w:t xml:space="preserve"> not all the tweets were English. I used the langdetect library &lt;cite&gt; to determine what language the tweet was written in to find out. </w:t>
       </w:r>
     </w:p>
     <w:p>
@@ -407,7 +377,7 @@
                     <pic:cNvPicPr/>
                   </pic:nvPicPr>
                   <pic:blipFill>
-                    <a:blip r:embed="rId5">
+                    <a:blip r:embed="rId6">
                       <a:extLst>
                         <a:ext uri="{28A0092B-C50C-407E-A947-70E740481C1C}">
                           <a14:useLocalDpi xmlns:a14="http://schemas.microsoft.com/office/drawing/2010/main" val="0"/>
@@ -439,32 +409,16 @@
         <w:t>As you can see, English, Spanish, Tagalog, French and Indonesian are the most common languages in the dataset in that order. English tweets make</w:t>
       </w:r>
       <w:r>
-        <w:t xml:space="preserve"> </w:t>
-      </w:r>
-      <w:proofErr w:type="gramStart"/>
-      <w:r>
-        <w:t>the</w:t>
-      </w:r>
-      <w:r>
-        <w:t xml:space="preserve"> majority of</w:t>
-      </w:r>
-      <w:proofErr w:type="gramEnd"/>
-      <w:r>
-        <w:t xml:space="preserve"> the training dataset (</w:t>
+        <w:t xml:space="preserve"> the</w:t>
+      </w:r>
+      <w:r>
+        <w:t xml:space="preserve"> majority of the training dataset (</w:t>
       </w:r>
       <w:r>
         <w:t xml:space="preserve">76.93% or 11142 tweets) which I deemed to be large enough for a training dataset. I believed that translating each tweet into English and performing feature extraction on (probably) broken English would yield very little, especially when all the other languages combined only make up 23.07% (or 3341 tweets). </w:t>
       </w:r>
       <w:r>
-        <w:t xml:space="preserve">Interestingly, </w:t>
-      </w:r>
-      <w:proofErr w:type="spellStart"/>
-      <w:r>
-        <w:t>langdetect</w:t>
-      </w:r>
-      <w:proofErr w:type="spellEnd"/>
-      <w:r>
-        <w:t xml:space="preserve"> library had trouble identifying tweet id “</w:t>
+        <w:t>Interestingly, langdetect library had trouble identifying tweet id “</w:t>
       </w:r>
       <w:r>
         <w:t>262974742716370944</w:t>
@@ -513,7 +467,7 @@
                     <pic:cNvPicPr/>
                   </pic:nvPicPr>
                   <pic:blipFill>
-                    <a:blip r:embed="rId6">
+                    <a:blip r:embed="rId7">
                       <a:extLst>
                         <a:ext uri="{28A0092B-C50C-407E-A947-70E740481C1C}">
                           <a14:useLocalDpi xmlns:a14="http://schemas.microsoft.com/office/drawing/2010/main" val="0"/>
@@ -574,13 +528,7 @@
         <w:t xml:space="preserve">fake labels </w:t>
       </w:r>
       <w:r>
-        <w:t xml:space="preserve">and 1715 humour labels. In total, there are 6990 fake labels </w:t>
-      </w:r>
-      <w:r>
-        <w:t xml:space="preserve">(62.74%) </w:t>
-      </w:r>
-      <w:r>
-        <w:t xml:space="preserve">which is </w:t>
+        <w:t xml:space="preserve">and 1715 humour labels. In total, there are 6990 fake labels (62.74%) which is </w:t>
       </w:r>
       <w:r>
         <w:t xml:space="preserve">includes the </w:t>
@@ -589,16 +537,11 @@
         <w:t>Humour</w:t>
       </w:r>
       <w:r>
-        <w:t xml:space="preserve"> label. This is very important because now we have a large dataset bias </w:t>
-      </w:r>
-      <w:proofErr w:type="gramStart"/>
-      <w:r>
-        <w:t>i.e</w:t>
+        <w:t xml:space="preserve"> label. This is very important because now we have a large dataset bias i.e</w:t>
       </w:r>
       <w:r>
         <w:t>.</w:t>
       </w:r>
-      <w:proofErr w:type="gramEnd"/>
       <w:r>
         <w:t xml:space="preserve"> a dumb algorithm that would guess fake for every post would be 62.74%</w:t>
       </w:r>
@@ -644,7 +587,7 @@
                     <pic:cNvPicPr/>
                   </pic:nvPicPr>
                   <pic:blipFill>
-                    <a:blip r:embed="rId7">
+                    <a:blip r:embed="rId8">
                       <a:extLst>
                         <a:ext uri="{28A0092B-C50C-407E-A947-70E740481C1C}">
                           <a14:useLocalDpi xmlns:a14="http://schemas.microsoft.com/office/drawing/2010/main" val="0"/>
@@ -673,15 +616,7 @@
     </w:p>
     <w:p>
       <w:r>
-        <w:t xml:space="preserve">It seems that real tweets use less exclamation marks and question marks however uses more hashtags and mentions when compared to fake and humorous tweets. </w:t>
-      </w:r>
-      <w:proofErr w:type="gramStart"/>
-      <w:r>
-        <w:t>Emoji ,</w:t>
-      </w:r>
-      <w:proofErr w:type="gramEnd"/>
-      <w:r>
-        <w:t xml:space="preserve"> URL and ellipsis usage don’t seem to have much descriptive power. </w:t>
+        <w:t xml:space="preserve">It seems that real tweets use less exclamation marks and question marks however uses more hashtags and mentions when compared to fake and humorous tweets. Emoji , URL and ellipsis usage don’t seem to have much descriptive power. </w:t>
       </w:r>
     </w:p>
     <w:p>
@@ -723,7 +658,7 @@
                     </pic:cNvPicPr>
                   </pic:nvPicPr>
                   <pic:blipFill>
-                    <a:blip r:embed="rId8">
+                    <a:blip r:embed="rId9">
                       <a:extLst>
                         <a:ext uri="{28A0092B-C50C-407E-A947-70E740481C1C}">
                           <a14:useLocalDpi xmlns:a14="http://schemas.microsoft.com/office/drawing/2010/main" val="0"/>
@@ -798,7 +733,7 @@
                     </pic:cNvPicPr>
                   </pic:nvPicPr>
                   <pic:blipFill>
-                    <a:blip r:embed="rId9">
+                    <a:blip r:embed="rId10">
                       <a:extLst>
                         <a:ext uri="{28A0092B-C50C-407E-A947-70E740481C1C}">
                           <a14:useLocalDpi xmlns:a14="http://schemas.microsoft.com/office/drawing/2010/main" val="0"/>
@@ -894,23 +829,13 @@
     </w:p>
     <w:p>
       <w:r>
-        <w:t xml:space="preserve">Decision trees -&gt; random forest is probs the </w:t>
-      </w:r>
-      <w:proofErr w:type="gramStart"/>
-      <w:r>
-        <w:t>best</w:t>
-      </w:r>
-      <w:proofErr w:type="gramEnd"/>
-    </w:p>
-    <w:p>
-      <w:r>
-        <w:t xml:space="preserve">Lmao try linear or logistic for </w:t>
-      </w:r>
-      <w:proofErr w:type="gramStart"/>
-      <w:r>
-        <w:t>jokes</w:t>
-      </w:r>
-      <w:proofErr w:type="gramEnd"/>
+        <w:t>Decision trees -&gt; random forest is probs the best</w:t>
+      </w:r>
+    </w:p>
+    <w:p>
+      <w:r>
+        <w:t>Lmao try linear or logistic for jokes</w:t>
+      </w:r>
     </w:p>
     <w:p>
       <w:pPr>
@@ -940,15 +865,7 @@
     </w:p>
     <w:p>
       <w:r>
-        <w:t xml:space="preserve">Zotero </w:t>
-      </w:r>
-      <w:proofErr w:type="spellStart"/>
-      <w:r>
-        <w:t>gottem</w:t>
-      </w:r>
-      <w:proofErr w:type="spellEnd"/>
-      <w:r>
-        <w:t xml:space="preserve"> baby</w:t>
+        <w:t>Zotero gottem baby</w:t>
       </w:r>
     </w:p>
     <w:sectPr>
@@ -1552,6 +1469,29 @@
       <w:contextualSpacing/>
     </w:pPr>
   </w:style>
+  <w:style w:type="character" w:styleId="Hyperlink">
+    <w:name w:val="Hyperlink"/>
+    <w:basedOn w:val="DefaultParagraphFont"/>
+    <w:uiPriority w:val="99"/>
+    <w:unhideWhenUsed/>
+    <w:rsid w:val="000F500A"/>
+    <w:rPr>
+      <w:color w:val="0563C1" w:themeColor="hyperlink"/>
+      <w:u w:val="single"/>
+    </w:rPr>
+  </w:style>
+  <w:style w:type="character" w:styleId="UnresolvedMention">
+    <w:name w:val="Unresolved Mention"/>
+    <w:basedOn w:val="DefaultParagraphFont"/>
+    <w:uiPriority w:val="99"/>
+    <w:semiHidden/>
+    <w:unhideWhenUsed/>
+    <w:rsid w:val="000F500A"/>
+    <w:rPr>
+      <w:color w:val="605E5C"/>
+      <w:shd w:val="clear" w:color="auto" w:fill="E1DFDD"/>
+    </w:rPr>
+  </w:style>
 </w:styles>
 </file>
 

</xml_diff>